<commit_message>
rating and comment blocks added
The form now generates a block for each relevant DOE category, with
blanks for marking ratings and space for faculty member and supervisor
to leave comments. color coded! :)
</commit_message>
<xml_diff>
--- a/fppa.docx
+++ b/fppa.docx
@@ -123,7 +123,7 @@
             </w:r>
             <w:r>
               <w:rPr>
-                <w:color w:val="0000FF"/>
+                <w:color w:val="7030A0"/>
               </w:rPr>
               <w:t>FPPA_SUPE</w:t>
             </w:r>
@@ -194,7 +194,7 @@
             </w:r>
             <w:r>
               <w:rPr>
-                <w:color w:val="0000FF"/>
+                <w:color w:val="7030A0"/>
               </w:rPr>
               <w:t>FPPA_OTHER</w:t>
             </w:r>
@@ -347,6 +347,8 @@
               </w:rPr>
               <w:t>FPPA_REVYEAR</w:t>
             </w:r>
+            <w:bookmarkStart w:id="0" w:name="_GoBack"/>
+            <w:bookmarkEnd w:id="0"/>
           </w:p>
         </w:tc>
       </w:tr>
@@ -375,14 +377,25 @@
       </w:pPr>
     </w:p>
     <w:p>
+      <w:pPr>
+        <w:rPr>
+          <w:bCs/>
+        </w:rPr>
+      </w:pPr>
       <w:r>
         <w:t>FPPA_TREE</w:t>
       </w:r>
     </w:p>
     <w:p>
-      <w:pPr>
-        <w:rPr>
-          <w:b/>
+      <w:r>
+        <w:t>FPPA_BLOCKS</w:t>
+      </w:r>
+    </w:p>
+    <w:p>
+      <w:pPr>
+        <w:rPr>
+          <w:sz w:val="20"/>
+          <w:szCs w:val="20"/>
         </w:rPr>
       </w:pPr>
     </w:p>
@@ -416,232 +429,9 @@
           <w:sz w:val="24"/>
           <w:szCs w:val="24"/>
         </w:rPr>
-        <w:t>Instruction: Technical Services (60%)</w:t>
+        <w:t>Comments</w:t>
       </w:r>
     </w:p>
-    <w:p>
-      <w:pPr>
-        <w:rPr>
-          <w:b/>
-        </w:rPr>
-      </w:pPr>
-    </w:p>
-    <w:p>
-      <w:pPr>
-        <w:rPr>
-          <w:sz w:val="20"/>
-          <w:szCs w:val="20"/>
-        </w:rPr>
-      </w:pPr>
-      <w:r>
-        <w:rPr>
-          <w:b/>
-        </w:rPr>
-        <w:t>Self Rating:</w:t>
-      </w:r>
-    </w:p>
-    <w:p>
-      <w:pPr>
-        <w:rPr>
-          <w:sz w:val="20"/>
-          <w:szCs w:val="20"/>
-        </w:rPr>
-      </w:pPr>
-    </w:p>
-    <w:tbl>
-      <w:tblPr>
-        <w:tblStyle w:val="TableGrid"/>
-        <w:tblW w:w="0" w:type="auto"/>
-        <w:tblBorders>
-          <w:top w:val="none" w:sz="0" w:space="0" w:color="auto"/>
-          <w:left w:val="none" w:sz="0" w:space="0" w:color="auto"/>
-          <w:bottom w:val="none" w:sz="0" w:space="0" w:color="auto"/>
-          <w:right w:val="none" w:sz="0" w:space="0" w:color="auto"/>
-          <w:insideH w:val="none" w:sz="0" w:space="0" w:color="auto"/>
-          <w:insideV w:val="none" w:sz="0" w:space="0" w:color="auto"/>
-        </w:tblBorders>
-        <w:tblLook w:val="04A0" w:firstRow="1" w:lastRow="0" w:firstColumn="1" w:lastColumn="0" w:noHBand="0" w:noVBand="1"/>
-      </w:tblPr>
-      <w:tblGrid>
-        <w:gridCol w:w="2065"/>
-        <w:gridCol w:w="1805"/>
-        <w:gridCol w:w="2160"/>
-        <w:gridCol w:w="1255"/>
-        <w:gridCol w:w="2065"/>
-      </w:tblGrid>
-      <w:tr>
-        <w:tc>
-          <w:tcPr>
-            <w:tcW w:w="2065" w:type="dxa"/>
-            <w:shd w:val="clear" w:color="auto" w:fill="FFFFFF" w:themeFill="background1"/>
-          </w:tcPr>
-          <w:p>
-            <w:pPr>
-              <w:jc w:val="center"/>
-              <w:rPr>
-                <w:sz w:val="18"/>
-                <w:szCs w:val="18"/>
-              </w:rPr>
-            </w:pPr>
-            <w:r>
-              <w:rPr>
-                <w:sz w:val="28"/>
-                <w:szCs w:val="28"/>
-                <w:u w:val="single"/>
-              </w:rPr>
-              <w:t>___</w:t>
-            </w:r>
-            <w:r>
-              <w:rPr>
-                <w:sz w:val="18"/>
-                <w:szCs w:val="18"/>
-              </w:rPr>
-              <w:t xml:space="preserve"> Unsatisfactory</w:t>
-            </w:r>
-          </w:p>
-          <w:p>
-            <w:pPr>
-              <w:rPr>
-                <w:sz w:val="18"/>
-                <w:szCs w:val="18"/>
-              </w:rPr>
-            </w:pPr>
-          </w:p>
-        </w:tc>
-        <w:tc>
-          <w:tcPr>
-            <w:tcW w:w="1805" w:type="dxa"/>
-          </w:tcPr>
-          <w:p>
-            <w:pPr>
-              <w:jc w:val="center"/>
-              <w:rPr>
-                <w:sz w:val="18"/>
-                <w:szCs w:val="18"/>
-              </w:rPr>
-            </w:pPr>
-            <w:r>
-              <w:rPr>
-                <w:sz w:val="28"/>
-                <w:szCs w:val="28"/>
-                <w:u w:val="single"/>
-              </w:rPr>
-              <w:t>___</w:t>
-            </w:r>
-            <w:r>
-              <w:rPr>
-                <w:sz w:val="18"/>
-                <w:szCs w:val="18"/>
-              </w:rPr>
-              <w:t xml:space="preserve"> Improvement Expected</w:t>
-            </w:r>
-          </w:p>
-        </w:tc>
-        <w:tc>
-          <w:tcPr>
-            <w:tcW w:w="2160" w:type="dxa"/>
-          </w:tcPr>
-          <w:p>
-            <w:pPr>
-              <w:jc w:val="center"/>
-              <w:rPr>
-                <w:sz w:val="18"/>
-                <w:szCs w:val="18"/>
-              </w:rPr>
-            </w:pPr>
-            <w:r>
-              <w:rPr>
-                <w:sz w:val="28"/>
-                <w:szCs w:val="28"/>
-                <w:u w:val="single"/>
-              </w:rPr>
-              <w:t>_</w:t>
-            </w:r>
-            <w:r>
-              <w:rPr>
-                <w:sz w:val="28"/>
-                <w:szCs w:val="28"/>
-                <w:u w:val="single"/>
-              </w:rPr>
-              <w:t>_</w:t>
-            </w:r>
-            <w:r>
-              <w:rPr>
-                <w:sz w:val="28"/>
-                <w:szCs w:val="28"/>
-                <w:u w:val="single"/>
-              </w:rPr>
-              <w:t>_</w:t>
-            </w:r>
-            <w:r>
-              <w:rPr>
-                <w:sz w:val="18"/>
-                <w:szCs w:val="18"/>
-              </w:rPr>
-              <w:t xml:space="preserve"> Provisional</w:t>
-            </w:r>
-          </w:p>
-        </w:tc>
-        <w:tc>
-          <w:tcPr>
-            <w:tcW w:w="1255" w:type="dxa"/>
-          </w:tcPr>
-          <w:p>
-            <w:pPr>
-              <w:jc w:val="center"/>
-              <w:rPr>
-                <w:sz w:val="18"/>
-                <w:szCs w:val="18"/>
-              </w:rPr>
-            </w:pPr>
-            <w:r>
-              <w:rPr>
-                <w:sz w:val="28"/>
-                <w:szCs w:val="28"/>
-                <w:u w:val="single"/>
-              </w:rPr>
-              <w:t>___</w:t>
-            </w:r>
-            <w:r>
-              <w:rPr>
-                <w:sz w:val="18"/>
-                <w:szCs w:val="18"/>
-              </w:rPr>
-              <w:t xml:space="preserve"> Solid</w:t>
-            </w:r>
-          </w:p>
-        </w:tc>
-        <w:tc>
-          <w:tcPr>
-            <w:tcW w:w="2065" w:type="dxa"/>
-          </w:tcPr>
-          <w:p>
-            <w:pPr>
-              <w:jc w:val="center"/>
-              <w:rPr>
-                <w:sz w:val="18"/>
-                <w:szCs w:val="18"/>
-              </w:rPr>
-            </w:pPr>
-            <w:r>
-              <w:rPr>
-                <w:sz w:val="28"/>
-                <w:szCs w:val="28"/>
-                <w:u w:val="single"/>
-              </w:rPr>
-              <w:t>___</w:t>
-            </w:r>
-            <w:r>
-              <w:rPr>
-                <w:sz w:val="18"/>
-                <w:szCs w:val="18"/>
-              </w:rPr>
-              <w:t xml:space="preserve"> Distinguished</w:t>
-            </w:r>
-          </w:p>
-        </w:tc>
-      </w:tr>
-    </w:tbl>
     <w:p/>
     <w:p>
       <w:pPr>
@@ -654,282 +444,35 @@
           <w:between w:val="nil"/>
         </w:pBdr>
         <w:spacing w:line="240" w:lineRule="auto"/>
-      </w:pPr>
-      <w:r>
         <w:rPr>
           <w:b/>
           <w:color w:val="000000"/>
         </w:rPr>
-        <w:t>Description of activities and achievements / justification of rating:</w:t>
+      </w:pPr>
+      <w:r>
+        <w:rPr>
+          <w:b/>
+          <w:color w:val="000000"/>
+        </w:rPr>
+        <w:t>Supervisor Comments:</w:t>
       </w:r>
     </w:p>
     <w:p>
       <w:pPr>
-        <w:pBdr>
-          <w:top w:val="nil"/>
-          <w:left w:val="nil"/>
-          <w:bottom w:val="nil"/>
-          <w:right w:val="nil"/>
-          <w:between w:val="nil"/>
-        </w:pBdr>
-        <w:rPr>
-          <w:color w:val="000000"/>
-          <w:sz w:val="20"/>
-          <w:szCs w:val="20"/>
+        <w:rPr>
+          <w:bCs/>
+          <w:color w:val="7030A0"/>
         </w:rPr>
       </w:pPr>
     </w:p>
     <w:p>
       <w:pPr>
-        <w:pBdr>
-          <w:top w:val="nil"/>
-          <w:left w:val="nil"/>
-          <w:bottom w:val="nil"/>
-          <w:right w:val="nil"/>
-          <w:between w:val="nil"/>
-        </w:pBdr>
-        <w:rPr>
-          <w:color w:val="000000"/>
-          <w:sz w:val="20"/>
-          <w:szCs w:val="20"/>
+        <w:rPr>
+          <w:bCs/>
+          <w:color w:val="7030A0"/>
         </w:rPr>
       </w:pPr>
     </w:p>
-    <w:p>
-      <w:r>
-        <w:rPr>
-          <w:b/>
-        </w:rPr>
-        <w:t xml:space="preserve">Supervisor Rating: </w:t>
-      </w:r>
-    </w:p>
-    <w:tbl>
-      <w:tblPr>
-        <w:tblStyle w:val="a2"/>
-        <w:tblW w:w="0" w:type="auto"/>
-        <w:tblLook w:val="04A0" w:firstRow="1" w:lastRow="0" w:firstColumn="1" w:lastColumn="0" w:noHBand="0" w:noVBand="1"/>
-      </w:tblPr>
-      <w:tblGrid>
-        <w:gridCol w:w="2085"/>
-        <w:gridCol w:w="1995"/>
-        <w:gridCol w:w="1815"/>
-        <w:gridCol w:w="1350"/>
-        <w:gridCol w:w="2115"/>
-      </w:tblGrid>
-      <w:tr>
-        <w:tc>
-          <w:tcPr>
-            <w:tcW w:w="2085" w:type="dxa"/>
-          </w:tcPr>
-          <w:p>
-            <w:pPr>
-              <w:jc w:val="center"/>
-              <w:rPr>
-                <w:sz w:val="18"/>
-                <w:szCs w:val="18"/>
-              </w:rPr>
-            </w:pPr>
-            <w:r>
-              <w:rPr>
-                <w:sz w:val="28"/>
-                <w:szCs w:val="28"/>
-                <w:u w:val="single"/>
-              </w:rPr>
-              <w:t>___</w:t>
-            </w:r>
-            <w:r>
-              <w:rPr>
-                <w:sz w:val="18"/>
-                <w:szCs w:val="18"/>
-              </w:rPr>
-              <w:t xml:space="preserve"> Unsatisfactory</w:t>
-            </w:r>
-          </w:p>
-          <w:p>
-            <w:pPr>
-              <w:rPr>
-                <w:sz w:val="18"/>
-                <w:szCs w:val="18"/>
-              </w:rPr>
-            </w:pPr>
-          </w:p>
-        </w:tc>
-        <w:tc>
-          <w:tcPr>
-            <w:tcW w:w="1995" w:type="dxa"/>
-          </w:tcPr>
-          <w:p>
-            <w:pPr>
-              <w:jc w:val="center"/>
-              <w:rPr>
-                <w:sz w:val="18"/>
-                <w:szCs w:val="18"/>
-              </w:rPr>
-            </w:pPr>
-            <w:r>
-              <w:rPr>
-                <w:sz w:val="28"/>
-                <w:szCs w:val="28"/>
-                <w:u w:val="single"/>
-              </w:rPr>
-              <w:t>___</w:t>
-            </w:r>
-            <w:r>
-              <w:rPr>
-                <w:sz w:val="18"/>
-                <w:szCs w:val="18"/>
-              </w:rPr>
-              <w:t xml:space="preserve"> Improvement Expected</w:t>
-            </w:r>
-          </w:p>
-        </w:tc>
-        <w:tc>
-          <w:tcPr>
-            <w:tcW w:w="1815" w:type="dxa"/>
-          </w:tcPr>
-          <w:p>
-            <w:pPr>
-              <w:jc w:val="center"/>
-              <w:rPr>
-                <w:sz w:val="18"/>
-                <w:szCs w:val="18"/>
-              </w:rPr>
-            </w:pPr>
-            <w:r>
-              <w:rPr>
-                <w:sz w:val="28"/>
-                <w:szCs w:val="28"/>
-                <w:u w:val="single"/>
-              </w:rPr>
-              <w:t>_</w:t>
-            </w:r>
-            <w:r>
-              <w:rPr>
-                <w:sz w:val="28"/>
-                <w:szCs w:val="28"/>
-                <w:u w:val="single"/>
-              </w:rPr>
-              <w:t>_</w:t>
-            </w:r>
-            <w:r>
-              <w:rPr>
-                <w:sz w:val="28"/>
-                <w:szCs w:val="28"/>
-                <w:u w:val="single"/>
-              </w:rPr>
-              <w:t>_</w:t>
-            </w:r>
-            <w:r>
-              <w:rPr>
-                <w:sz w:val="18"/>
-                <w:szCs w:val="18"/>
-              </w:rPr>
-              <w:t xml:space="preserve"> Provisional</w:t>
-            </w:r>
-          </w:p>
-        </w:tc>
-        <w:tc>
-          <w:tcPr>
-            <w:tcW w:w="1350" w:type="dxa"/>
-          </w:tcPr>
-          <w:p>
-            <w:pPr>
-              <w:jc w:val="center"/>
-              <w:rPr>
-                <w:sz w:val="18"/>
-                <w:szCs w:val="18"/>
-              </w:rPr>
-            </w:pPr>
-            <w:r>
-              <w:rPr>
-                <w:sz w:val="28"/>
-                <w:szCs w:val="28"/>
-                <w:u w:val="single"/>
-              </w:rPr>
-              <w:t>___</w:t>
-            </w:r>
-            <w:r>
-              <w:rPr>
-                <w:sz w:val="18"/>
-                <w:szCs w:val="18"/>
-              </w:rPr>
-              <w:t xml:space="preserve"> Solid</w:t>
-            </w:r>
-          </w:p>
-        </w:tc>
-        <w:tc>
-          <w:tcPr>
-            <w:tcW w:w="2115" w:type="dxa"/>
-          </w:tcPr>
-          <w:p>
-            <w:pPr>
-              <w:jc w:val="center"/>
-              <w:rPr>
-                <w:sz w:val="18"/>
-                <w:szCs w:val="18"/>
-              </w:rPr>
-            </w:pPr>
-            <w:r>
-              <w:rPr>
-                <w:sz w:val="28"/>
-                <w:szCs w:val="28"/>
-                <w:u w:val="single"/>
-              </w:rPr>
-              <w:t>___</w:t>
-            </w:r>
-            <w:r>
-              <w:rPr>
-                <w:sz w:val="18"/>
-                <w:szCs w:val="18"/>
-              </w:rPr>
-              <w:t xml:space="preserve"> Distinguished</w:t>
-            </w:r>
-          </w:p>
-        </w:tc>
-      </w:tr>
-    </w:tbl>
-    <w:p>
-      <w:pPr>
-        <w:rPr>
-          <w:sz w:val="20"/>
-          <w:szCs w:val="20"/>
-        </w:rPr>
-      </w:pPr>
-    </w:p>
-    <w:p>
-      <w:pPr>
-        <w:keepNext/>
-        <w:keepLines/>
-        <w:pBdr>
-          <w:top w:val="nil"/>
-          <w:left w:val="nil"/>
-          <w:bottom w:val="nil"/>
-          <w:right w:val="nil"/>
-          <w:between w:val="nil"/>
-        </w:pBdr>
-        <w:shd w:val="clear" w:color="auto" w:fill="D9D9D9"/>
-        <w:spacing w:before="40" w:line="360" w:lineRule="auto"/>
-        <w:jc w:val="center"/>
-        <w:rPr>
-          <w:rFonts w:ascii="Calibri" w:eastAsia="Calibri" w:hAnsi="Calibri" w:cs="Calibri"/>
-          <w:b/>
-          <w:color w:val="000000"/>
-          <w:sz w:val="24"/>
-          <w:szCs w:val="24"/>
-        </w:rPr>
-      </w:pPr>
-      <w:r>
-        <w:rPr>
-          <w:rFonts w:ascii="Calibri" w:eastAsia="Calibri" w:hAnsi="Calibri" w:cs="Calibri"/>
-          <w:b/>
-          <w:color w:val="000000"/>
-          <w:sz w:val="24"/>
-          <w:szCs w:val="24"/>
-        </w:rPr>
-        <w:t>Comments</w:t>
-      </w:r>
-    </w:p>
-    <w:p/>
     <w:p>
       <w:pPr>
         <w:widowControl w:val="0"/>
@@ -951,13 +494,22 @@
           <w:b/>
           <w:color w:val="000000"/>
         </w:rPr>
-        <w:t>Supervisor Comments:</w:t>
+        <w:t>Supervisor Comments on Progress Toward Tenure:</w:t>
       </w:r>
     </w:p>
     <w:p>
       <w:pPr>
         <w:rPr>
-          <w:b/>
+          <w:bCs/>
+          <w:color w:val="7030A0"/>
+        </w:rPr>
+      </w:pPr>
+    </w:p>
+    <w:p>
+      <w:pPr>
+        <w:rPr>
+          <w:bCs/>
+          <w:color w:val="7030A0"/>
         </w:rPr>
       </w:pPr>
     </w:p>
@@ -982,44 +534,14 @@
           <w:b/>
           <w:color w:val="000000"/>
         </w:rPr>
-        <w:t>Supervisor Comments on Progress Toward Tenure:</w:t>
-      </w:r>
-    </w:p>
-    <w:p>
-      <w:pPr>
-        <w:rPr>
-          <w:b/>
-        </w:rPr>
-      </w:pPr>
-    </w:p>
-    <w:p>
-      <w:pPr>
-        <w:widowControl w:val="0"/>
-        <w:pBdr>
-          <w:top w:val="nil"/>
-          <w:left w:val="nil"/>
-          <w:bottom w:val="nil"/>
-          <w:right w:val="nil"/>
-          <w:between w:val="nil"/>
-        </w:pBdr>
-        <w:spacing w:line="240" w:lineRule="auto"/>
-        <w:rPr>
-          <w:b/>
-          <w:color w:val="000000"/>
-        </w:rPr>
-      </w:pPr>
-      <w:r>
-        <w:rPr>
-          <w:b/>
-          <w:color w:val="000000"/>
-        </w:rPr>
         <w:t>Faculty Member Comments:</w:t>
       </w:r>
     </w:p>
     <w:p>
       <w:pPr>
         <w:rPr>
-          <w:b/>
+          <w:bCs/>
+          <w:color w:val="0070C0"/>
         </w:rPr>
       </w:pPr>
       <w:bookmarkStart w:id="1" w:name="_heading=h.gjdgxs" w:colFirst="0" w:colLast="0"/>
@@ -1028,7 +550,8 @@
     <w:p>
       <w:pPr>
         <w:rPr>
-          <w:b/>
+          <w:bCs/>
+          <w:color w:val="0070C0"/>
         </w:rPr>
       </w:pPr>
       <w:bookmarkStart w:id="2" w:name="_heading=h.8eeukh83jspf" w:colFirst="0" w:colLast="0"/>
@@ -1037,7 +560,8 @@
     <w:p>
       <w:pPr>
         <w:rPr>
-          <w:b/>
+          <w:bCs/>
+          <w:color w:val="0070C0"/>
         </w:rPr>
       </w:pPr>
       <w:bookmarkStart w:id="3" w:name="_heading=h.7avqaigyhvre" w:colFirst="0" w:colLast="0"/>

</xml_diff>

<commit_message>
May 2020 update: wording changes and bug fixes
Changes in preparation for faculty meeting demo and discussion:
* reordered fields at top, per committee discussion
* division / department as separate fields
* changed ratings per draft for faculty discussion
* accessibility: label input
* self contained: host icon images, refer with with relative path
* bug fix: empty draft can now be downloaded
* HTML validation
</commit_message>
<xml_diff>
--- a/fppa.docx
+++ b/fppa.docx
@@ -1,6 +1,6 @@
 
 <file path=word/document.xml><?xml version="1.0" encoding="utf-8"?>
-<w:document xmlns:wpc="http://schemas.microsoft.com/office/word/2010/wordprocessingCanvas" xmlns:cx="http://schemas.microsoft.com/office/drawing/2014/chartex" xmlns:cx1="http://schemas.microsoft.com/office/drawing/2015/9/8/chartex" xmlns:cx2="http://schemas.microsoft.com/office/drawing/2015/10/21/chartex" xmlns:cx3="http://schemas.microsoft.com/office/drawing/2016/5/9/chartex" xmlns:cx4="http://schemas.microsoft.com/office/drawing/2016/5/10/chartex" xmlns:cx5="http://schemas.microsoft.com/office/drawing/2016/5/11/chartex" xmlns:cx6="http://schemas.microsoft.com/office/drawing/2016/5/12/chartex" xmlns:cx7="http://schemas.microsoft.com/office/drawing/2016/5/13/chartex" xmlns:cx8="http://schemas.microsoft.com/office/drawing/2016/5/14/chartex" xmlns:mc="http://schemas.openxmlformats.org/markup-compatibility/2006" xmlns:aink="http://schemas.microsoft.com/office/drawing/2016/ink" xmlns:am3d="http://schemas.microsoft.com/office/drawing/2017/model3d" xmlns:o="urn:schemas-microsoft-com:office:office" xmlns:r="http://schemas.openxmlformats.org/officeDocument/2006/relationships" xmlns:m="http://schemas.openxmlformats.org/officeDocument/2006/math" xmlns:v="urn:schemas-microsoft-com:vml" xmlns:wp14="http://schemas.microsoft.com/office/word/2010/wordprocessingDrawing" xmlns:wp="http://schemas.openxmlformats.org/drawingml/2006/wordprocessingDrawing" xmlns:w10="urn:schemas-microsoft-com:office:word" xmlns:w="http://schemas.openxmlformats.org/wordprocessingml/2006/main" xmlns:w14="http://schemas.microsoft.com/office/word/2010/wordml" xmlns:w15="http://schemas.microsoft.com/office/word/2012/wordml" xmlns:w16cid="http://schemas.microsoft.com/office/word/2016/wordml/cid" xmlns:w16se="http://schemas.microsoft.com/office/word/2015/wordml/symex" xmlns:wpg="http://schemas.microsoft.com/office/word/2010/wordprocessingGroup" xmlns:wpi="http://schemas.microsoft.com/office/word/2010/wordprocessingInk" xmlns:wne="http://schemas.microsoft.com/office/word/2006/wordml" xmlns:wps="http://schemas.microsoft.com/office/word/2010/wordprocessingShape" mc:Ignorable="w14 w15 w16se w16cid wp14">
+<w:document xmlns:wpc="http://schemas.microsoft.com/office/word/2010/wordprocessingCanvas" xmlns:cx="http://schemas.microsoft.com/office/drawing/2014/chartex" xmlns:cx1="http://schemas.microsoft.com/office/drawing/2015/9/8/chartex" xmlns:cx2="http://schemas.microsoft.com/office/drawing/2015/10/21/chartex" xmlns:cx3="http://schemas.microsoft.com/office/drawing/2016/5/9/chartex" xmlns:cx4="http://schemas.microsoft.com/office/drawing/2016/5/10/chartex" xmlns:cx5="http://schemas.microsoft.com/office/drawing/2016/5/11/chartex" xmlns:cx6="http://schemas.microsoft.com/office/drawing/2016/5/12/chartex" xmlns:cx7="http://schemas.microsoft.com/office/drawing/2016/5/13/chartex" xmlns:cx8="http://schemas.microsoft.com/office/drawing/2016/5/14/chartex" xmlns:mc="http://schemas.openxmlformats.org/markup-compatibility/2006" xmlns:aink="http://schemas.microsoft.com/office/drawing/2016/ink" xmlns:am3d="http://schemas.microsoft.com/office/drawing/2017/model3d" xmlns:o="urn:schemas-microsoft-com:office:office" xmlns:r="http://schemas.openxmlformats.org/officeDocument/2006/relationships" xmlns:m="http://schemas.openxmlformats.org/officeDocument/2006/math" xmlns:v="urn:schemas-microsoft-com:vml" xmlns:wp14="http://schemas.microsoft.com/office/word/2010/wordprocessingDrawing" xmlns:wp="http://schemas.openxmlformats.org/drawingml/2006/wordprocessingDrawing" xmlns:w10="urn:schemas-microsoft-com:office:word" xmlns:w="http://schemas.openxmlformats.org/wordprocessingml/2006/main" xmlns:w14="http://schemas.microsoft.com/office/word/2010/wordml" xmlns:w15="http://schemas.microsoft.com/office/word/2012/wordml" xmlns:w16cex="http://schemas.microsoft.com/office/word/2018/wordml/cex" xmlns:w16cid="http://schemas.microsoft.com/office/word/2016/wordml/cid" xmlns:w16="http://schemas.microsoft.com/office/word/2018/wordml" xmlns:w16se="http://schemas.microsoft.com/office/word/2015/wordml/symex" xmlns:wpg="http://schemas.microsoft.com/office/word/2010/wordprocessingGroup" xmlns:wpi="http://schemas.microsoft.com/office/word/2010/wordprocessingInk" xmlns:wne="http://schemas.microsoft.com/office/word/2006/wordml" xmlns:wps="http://schemas.microsoft.com/office/word/2010/wordprocessingShape" mc:Ignorable="w14 w15 w16se w16cid w16 w16cex wp14">
   <w:body>
     <w:p>
       <w:pPr>
@@ -26,7 +26,16 @@
           <w:sz w:val="28"/>
           <w:szCs w:val="28"/>
         </w:rPr>
-        <w:t>Faculty Performance Planning and Assessment</w:t>
+        <w:t xml:space="preserve">Faculty </w:t>
+      </w:r>
+      <w:r>
+        <w:rPr>
+          <w:b/>
+          <w:color w:val="000000"/>
+          <w:sz w:val="28"/>
+          <w:szCs w:val="28"/>
+        </w:rPr>
+        <w:t>Evaluation Form</w:t>
       </w:r>
     </w:p>
     <w:p/>
@@ -57,13 +66,6 @@
           <w:p>
             <w:pPr>
               <w:widowControl w:val="0"/>
-              <w:pBdr>
-                <w:top w:val="nil"/>
-                <w:left w:val="nil"/>
-                <w:bottom w:val="nil"/>
-                <w:right w:val="nil"/>
-                <w:between w:val="nil"/>
-              </w:pBdr>
               <w:spacing w:line="240" w:lineRule="auto"/>
               <w:rPr>
                 <w:color w:val="0000FF"/>
@@ -116,16 +118,16 @@
               <w:rPr>
                 <w:b/>
               </w:rPr>
-              <w:t>Primary Supervisor:</w:t>
+              <w:t>Review Year:</w:t>
             </w:r>
             <w:r>
               <w:t xml:space="preserve"> </w:t>
             </w:r>
             <w:r>
               <w:rPr>
-                <w:color w:val="7030A0"/>
+                <w:color w:val="0000FF"/>
               </w:rPr>
-              <w:t>FPPA_SUPE</w:t>
+              <w:t>FPPA_REVYEAR</w:t>
             </w:r>
           </w:p>
         </w:tc>
@@ -154,16 +156,16 @@
               <w:rPr>
                 <w:b/>
               </w:rPr>
-              <w:t>Job Title:</w:t>
+              <w:t>Primary Supervisor:</w:t>
             </w:r>
             <w:r>
               <w:t xml:space="preserve"> </w:t>
             </w:r>
             <w:r>
               <w:rPr>
-                <w:color w:val="0000FF"/>
+                <w:color w:val="7030A0"/>
               </w:rPr>
-              <w:t>FPPA_JOB</w:t>
+              <w:t>FPPA_SUPE</w:t>
             </w:r>
           </w:p>
         </w:tc>
@@ -225,7 +227,7 @@
               <w:rPr>
                 <w:b/>
               </w:rPr>
-              <w:t>Division / Department:</w:t>
+              <w:t>Job Title:</w:t>
             </w:r>
             <w:r>
               <w:t xml:space="preserve"> </w:t>
@@ -234,7 +236,7 @@
               <w:rPr>
                 <w:color w:val="0000FF"/>
               </w:rPr>
-              <w:t>FPPA_DIVDEPT</w:t>
+              <w:t>FPPA_JOB</w:t>
             </w:r>
           </w:p>
         </w:tc>
@@ -264,13 +266,87 @@
               <w:t>Rank:</w:t>
             </w:r>
             <w:r>
-              <w:t xml:space="preserve">    </w:t>
+              <w:t xml:space="preserve"> </w:t>
             </w:r>
             <w:r>
               <w:rPr>
                 <w:color w:val="0000FF"/>
               </w:rPr>
               <w:t>FPPA_RANK</w:t>
+            </w:r>
+          </w:p>
+        </w:tc>
+      </w:tr>
+      <w:tr>
+        <w:tc>
+          <w:tcPr>
+            <w:tcW w:w="4680" w:type="dxa"/>
+            <w:shd w:val="clear" w:color="auto" w:fill="auto"/>
+            <w:tcMar>
+              <w:top w:w="100" w:type="dxa"/>
+              <w:left w:w="100" w:type="dxa"/>
+              <w:bottom w:w="100" w:type="dxa"/>
+              <w:right w:w="100" w:type="dxa"/>
+            </w:tcMar>
+          </w:tcPr>
+          <w:p>
+            <w:pPr>
+              <w:widowControl w:val="0"/>
+              <w:spacing w:line="240" w:lineRule="auto"/>
+              <w:rPr>
+                <w:color w:val="0000FF"/>
+              </w:rPr>
+            </w:pPr>
+            <w:r>
+              <w:rPr>
+                <w:b/>
+              </w:rPr>
+              <w:t>Division:</w:t>
+            </w:r>
+            <w:r>
+              <w:t xml:space="preserve"> </w:t>
+            </w:r>
+            <w:r>
+              <w:rPr>
+                <w:color w:val="0000FF"/>
+              </w:rPr>
+              <w:t>FPPA_DIV</w:t>
+            </w:r>
+          </w:p>
+        </w:tc>
+        <w:tc>
+          <w:tcPr>
+            <w:tcW w:w="4680" w:type="dxa"/>
+            <w:shd w:val="clear" w:color="auto" w:fill="auto"/>
+            <w:tcMar>
+              <w:top w:w="100" w:type="dxa"/>
+              <w:left w:w="100" w:type="dxa"/>
+              <w:bottom w:w="100" w:type="dxa"/>
+              <w:right w:w="100" w:type="dxa"/>
+            </w:tcMar>
+          </w:tcPr>
+          <w:p>
+            <w:pPr>
+              <w:widowControl w:val="0"/>
+              <w:spacing w:line="240" w:lineRule="auto"/>
+              <w:rPr>
+                <w:color w:val="0000FF"/>
+              </w:rPr>
+            </w:pPr>
+            <w:r>
+              <w:rPr>
+                <w:b/>
+              </w:rPr>
+              <w:t>Next Promotion / Tenure date:</w:t>
+            </w:r>
+            <w:r>
+              <w:t xml:space="preserve"> </w:t>
+            </w:r>
+            <w:r>
+              <w:rPr>
+                <w:color w:val="0000FF"/>
+              </w:rPr>
+              <w:t>FPPA_PTDATE</w:t>
             </w:r>
           </w:p>
         </w:tc>
@@ -299,16 +375,19 @@
               <w:rPr>
                 <w:b/>
               </w:rPr>
-              <w:t>Next Promotion / Tenure date:</w:t>
+              <w:t>Department:</w:t>
             </w:r>
             <w:r>
+              <w:rPr>
+                <w:bCs/>
+              </w:rPr>
               <w:t xml:space="preserve"> </w:t>
             </w:r>
             <w:r>
               <w:rPr>
                 <w:color w:val="0000FF"/>
               </w:rPr>
-              <w:t>FPPA_PTDATE</w:t>
+              <w:t>FPPA_DEPT</w:t>
             </w:r>
           </w:p>
         </w:tc>
@@ -329,26 +408,8 @@
               <w:spacing w:line="240" w:lineRule="auto"/>
               <w:rPr>
                 <w:b/>
-                <w:color w:val="0000FF"/>
               </w:rPr>
             </w:pPr>
-            <w:r>
-              <w:rPr>
-                <w:b/>
-              </w:rPr>
-              <w:t>Review Year:</w:t>
-            </w:r>
-            <w:r>
-              <w:t xml:space="preserve"> </w:t>
-            </w:r>
-            <w:r>
-              <w:rPr>
-                <w:color w:val="0000FF"/>
-              </w:rPr>
-              <w:t>FPPA_REVYEAR</w:t>
-            </w:r>
-            <w:bookmarkStart w:id="0" w:name="_GoBack"/>
-            <w:bookmarkEnd w:id="0"/>
           </w:p>
         </w:tc>
       </w:tr>
@@ -367,6 +428,12 @@
           <w:b/>
         </w:rPr>
         <w:t>Distribution of Effort:</w:t>
+      </w:r>
+      <w:r>
+        <w:rPr>
+          <w:b/>
+        </w:rPr>
+        <w:t xml:space="preserve"> </w:t>
       </w:r>
     </w:p>
     <w:p>
@@ -544,7 +611,17 @@
           <w:color w:val="0070C0"/>
         </w:rPr>
       </w:pPr>
-      <w:bookmarkStart w:id="1" w:name="_heading=h.gjdgxs" w:colFirst="0" w:colLast="0"/>
+      <w:bookmarkStart w:id="0" w:name="_heading=h.gjdgxs" w:colFirst="0" w:colLast="0"/>
+      <w:bookmarkEnd w:id="0"/>
+    </w:p>
+    <w:p>
+      <w:pPr>
+        <w:rPr>
+          <w:bCs/>
+          <w:color w:val="0070C0"/>
+        </w:rPr>
+      </w:pPr>
+      <w:bookmarkStart w:id="1" w:name="_heading=h.8eeukh83jspf" w:colFirst="0" w:colLast="0"/>
       <w:bookmarkEnd w:id="1"/>
     </w:p>
     <w:p>
@@ -554,18 +631,8 @@
           <w:color w:val="0070C0"/>
         </w:rPr>
       </w:pPr>
-      <w:bookmarkStart w:id="2" w:name="_heading=h.8eeukh83jspf" w:colFirst="0" w:colLast="0"/>
+      <w:bookmarkStart w:id="2" w:name="_heading=h.7avqaigyhvre" w:colFirst="0" w:colLast="0"/>
       <w:bookmarkEnd w:id="2"/>
-    </w:p>
-    <w:p>
-      <w:pPr>
-        <w:rPr>
-          <w:bCs/>
-          <w:color w:val="0070C0"/>
-        </w:rPr>
-      </w:pPr>
-      <w:bookmarkStart w:id="3" w:name="_heading=h.7avqaigyhvre" w:colFirst="0" w:colLast="0"/>
-      <w:bookmarkEnd w:id="3"/>
     </w:p>
     <w:p>
       <w:pPr>
@@ -592,8 +659,8 @@
           <w:szCs w:val="19"/>
         </w:rPr>
       </w:pPr>
-      <w:bookmarkStart w:id="4" w:name="_heading=h.wircps22asv1" w:colFirst="0" w:colLast="0"/>
-      <w:bookmarkEnd w:id="4"/>
+      <w:bookmarkStart w:id="3" w:name="_heading=h.wircps22asv1" w:colFirst="0" w:colLast="0"/>
+      <w:bookmarkEnd w:id="3"/>
       <w:r>
         <w:rPr>
           <w:b/>
@@ -651,8 +718,8 @@
           <w:szCs w:val="19"/>
         </w:rPr>
       </w:pPr>
-      <w:bookmarkStart w:id="5" w:name="_heading=h.prr9nunr7ugh" w:colFirst="0" w:colLast="0"/>
-      <w:bookmarkEnd w:id="5"/>
+      <w:bookmarkStart w:id="4" w:name="_heading=h.prr9nunr7ugh" w:colFirst="0" w:colLast="0"/>
+      <w:bookmarkEnd w:id="4"/>
       <w:r>
         <w:rPr>
           <w:b/>
@@ -684,10 +751,10 @@
         </w:rPr>
         <w:t>Faculty Member / Date</w:t>
       </w:r>
-      <w:bookmarkStart w:id="6" w:name="_heading=h.prqa68iomb08" w:colFirst="0" w:colLast="0"/>
-      <w:bookmarkStart w:id="7" w:name="_heading=h.kkrc9lkpu3zb" w:colFirst="0" w:colLast="0"/>
+      <w:bookmarkStart w:id="5" w:name="_heading=h.prqa68iomb08" w:colFirst="0" w:colLast="0"/>
+      <w:bookmarkStart w:id="6" w:name="_heading=h.kkrc9lkpu3zb" w:colFirst="0" w:colLast="0"/>
+      <w:bookmarkEnd w:id="5"/>
       <w:bookmarkEnd w:id="6"/>
-      <w:bookmarkEnd w:id="7"/>
     </w:p>
     <w:sectPr>
       <w:pgSz w:w="12240" w:h="15840"/>
@@ -700,7 +767,7 @@
 </file>
 
 <file path=word/numbering.xml><?xml version="1.0" encoding="utf-8"?>
-<w:numbering xmlns:wpc="http://schemas.microsoft.com/office/word/2010/wordprocessingCanvas" xmlns:cx="http://schemas.microsoft.com/office/drawing/2014/chartex" xmlns:cx1="http://schemas.microsoft.com/office/drawing/2015/9/8/chartex" xmlns:cx2="http://schemas.microsoft.com/office/drawing/2015/10/21/chartex" xmlns:cx3="http://schemas.microsoft.com/office/drawing/2016/5/9/chartex" xmlns:cx4="http://schemas.microsoft.com/office/drawing/2016/5/10/chartex" xmlns:cx5="http://schemas.microsoft.com/office/drawing/2016/5/11/chartex" xmlns:cx6="http://schemas.microsoft.com/office/drawing/2016/5/12/chartex" xmlns:cx7="http://schemas.microsoft.com/office/drawing/2016/5/13/chartex" xmlns:cx8="http://schemas.microsoft.com/office/drawing/2016/5/14/chartex" xmlns:mc="http://schemas.openxmlformats.org/markup-compatibility/2006" xmlns:aink="http://schemas.microsoft.com/office/drawing/2016/ink" xmlns:am3d="http://schemas.microsoft.com/office/drawing/2017/model3d" xmlns:o="urn:schemas-microsoft-com:office:office" xmlns:r="http://schemas.openxmlformats.org/officeDocument/2006/relationships" xmlns:m="http://schemas.openxmlformats.org/officeDocument/2006/math" xmlns:v="urn:schemas-microsoft-com:vml" xmlns:wp14="http://schemas.microsoft.com/office/word/2010/wordprocessingDrawing" xmlns:wp="http://schemas.openxmlformats.org/drawingml/2006/wordprocessingDrawing" xmlns:w10="urn:schemas-microsoft-com:office:word" xmlns:w="http://schemas.openxmlformats.org/wordprocessingml/2006/main" xmlns:w14="http://schemas.microsoft.com/office/word/2010/wordml" xmlns:w15="http://schemas.microsoft.com/office/word/2012/wordml" xmlns:w16cid="http://schemas.microsoft.com/office/word/2016/wordml/cid" xmlns:w16se="http://schemas.microsoft.com/office/word/2015/wordml/symex" xmlns:wpg="http://schemas.microsoft.com/office/word/2010/wordprocessingGroup" xmlns:wpi="http://schemas.microsoft.com/office/word/2010/wordprocessingInk" xmlns:wne="http://schemas.microsoft.com/office/word/2006/wordml" xmlns:wps="http://schemas.microsoft.com/office/word/2010/wordprocessingShape" mc:Ignorable="w14 w15 w16se w16cid wp14">
+<w:numbering xmlns:wpc="http://schemas.microsoft.com/office/word/2010/wordprocessingCanvas" xmlns:cx="http://schemas.microsoft.com/office/drawing/2014/chartex" xmlns:cx1="http://schemas.microsoft.com/office/drawing/2015/9/8/chartex" xmlns:cx2="http://schemas.microsoft.com/office/drawing/2015/10/21/chartex" xmlns:cx3="http://schemas.microsoft.com/office/drawing/2016/5/9/chartex" xmlns:cx4="http://schemas.microsoft.com/office/drawing/2016/5/10/chartex" xmlns:cx5="http://schemas.microsoft.com/office/drawing/2016/5/11/chartex" xmlns:cx6="http://schemas.microsoft.com/office/drawing/2016/5/12/chartex" xmlns:cx7="http://schemas.microsoft.com/office/drawing/2016/5/13/chartex" xmlns:cx8="http://schemas.microsoft.com/office/drawing/2016/5/14/chartex" xmlns:mc="http://schemas.openxmlformats.org/markup-compatibility/2006" xmlns:aink="http://schemas.microsoft.com/office/drawing/2016/ink" xmlns:am3d="http://schemas.microsoft.com/office/drawing/2017/model3d" xmlns:o="urn:schemas-microsoft-com:office:office" xmlns:r="http://schemas.openxmlformats.org/officeDocument/2006/relationships" xmlns:m="http://schemas.openxmlformats.org/officeDocument/2006/math" xmlns:v="urn:schemas-microsoft-com:vml" xmlns:wp14="http://schemas.microsoft.com/office/word/2010/wordprocessingDrawing" xmlns:wp="http://schemas.openxmlformats.org/drawingml/2006/wordprocessingDrawing" xmlns:w10="urn:schemas-microsoft-com:office:word" xmlns:w="http://schemas.openxmlformats.org/wordprocessingml/2006/main" xmlns:w14="http://schemas.microsoft.com/office/word/2010/wordml" xmlns:w15="http://schemas.microsoft.com/office/word/2012/wordml" xmlns:w16cex="http://schemas.microsoft.com/office/word/2018/wordml/cex" xmlns:w16cid="http://schemas.microsoft.com/office/word/2016/wordml/cid" xmlns:w16="http://schemas.microsoft.com/office/word/2018/wordml" xmlns:w16se="http://schemas.microsoft.com/office/word/2015/wordml/symex" xmlns:wpg="http://schemas.microsoft.com/office/word/2010/wordprocessingGroup" xmlns:wpi="http://schemas.microsoft.com/office/word/2010/wordprocessingInk" xmlns:wne="http://schemas.microsoft.com/office/word/2006/wordml" xmlns:wps="http://schemas.microsoft.com/office/word/2010/wordprocessingShape" mc:Ignorable="w14 w15 w16se w16cid w16 w16cex wp14">
   <w:abstractNum w:abstractNumId="0" w15:restartNumberingAfterBreak="0">
     <w:nsid w:val="1B053E86"/>
     <w:multiLevelType w:val="multilevel"/>
@@ -1401,7 +1468,7 @@
 </file>
 
 <file path=word/styles.xml><?xml version="1.0" encoding="utf-8"?>
-<w:styles xmlns:mc="http://schemas.openxmlformats.org/markup-compatibility/2006" xmlns:r="http://schemas.openxmlformats.org/officeDocument/2006/relationships" xmlns:w="http://schemas.openxmlformats.org/wordprocessingml/2006/main" xmlns:w14="http://schemas.microsoft.com/office/word/2010/wordml" xmlns:w15="http://schemas.microsoft.com/office/word/2012/wordml" xmlns:w16cid="http://schemas.microsoft.com/office/word/2016/wordml/cid" xmlns:w16se="http://schemas.microsoft.com/office/word/2015/wordml/symex" mc:Ignorable="w14 w15 w16se w16cid">
+<w:styles xmlns:mc="http://schemas.openxmlformats.org/markup-compatibility/2006" xmlns:r="http://schemas.openxmlformats.org/officeDocument/2006/relationships" xmlns:w="http://schemas.openxmlformats.org/wordprocessingml/2006/main" xmlns:w14="http://schemas.microsoft.com/office/word/2010/wordml" xmlns:w15="http://schemas.microsoft.com/office/word/2012/wordml" xmlns:w16cex="http://schemas.microsoft.com/office/word/2018/wordml/cex" xmlns:w16cid="http://schemas.microsoft.com/office/word/2016/wordml/cid" xmlns:w16="http://schemas.microsoft.com/office/word/2018/wordml" xmlns:w16se="http://schemas.microsoft.com/office/word/2015/wordml/symex" mc:Ignorable="w14 w15 w16se w16cid w16 w16cex">
   <w:docDefaults>
     <w:rPrDefault>
       <w:rPr>

</xml_diff>